<commit_message>
Data Thinking - Edits
</commit_message>
<xml_diff>
--- a/olympian_database/cross_country/CourseEffectModule.docx
+++ b/olympian_database/cross_country/CourseEffectModule.docx
@@ -24,7 +24,13 @@
         <w:rPr>
           <w:rFonts w:asciiTheme="minorHAnsi" w:hAnsiTheme="minorHAnsi"/>
         </w:rPr>
-        <w:t xml:space="preserve">Olympic Games (2010, 2014, 2018, and 2022) to investigate the belief that Scandinavians excel in this sport. </w:t>
+        <w:t xml:space="preserve">Olympic Games (2010, 2014, 2018, and 2022) </w:t>
+      </w:r>
+      <w:r>
+        <w:rPr>
+          <w:rFonts w:asciiTheme="minorHAnsi" w:hAnsiTheme="minorHAnsi"/>
+        </w:rPr>
+        <w:t>.</w:t>
       </w:r>
     </w:p>
     <w:p>
@@ -878,20 +884,6 @@
         <w:b/>
       </w:rPr>
       <w:t xml:space="preserve">   </w:t>
-    </w:r>
-    <w:r>
-      <w:rPr>
-        <w:rFonts w:asciiTheme="minorHAnsi" w:hAnsiTheme="minorHAnsi"/>
-        <w:b/>
-      </w:rPr>
-      <w:t>Are Scandinavians too good at Nordic skiing?</w:t>
-    </w:r>
-    <w:r>
-      <w:rPr>
-        <w:rFonts w:asciiTheme="minorHAnsi" w:hAnsiTheme="minorHAnsi"/>
-        <w:b/>
-      </w:rPr>
-      <w:ptab w:relativeTo="margin" w:alignment="center" w:leader="none"/>
     </w:r>
   </w:p>
 </w:hdr>

</xml_diff>